<commit_message>
Versao 0.1 - Documento de Regra de Negocio
</commit_message>
<xml_diff>
--- a/024 - DRN.docx
+++ b/024 - DRN.docx
@@ -213,7 +213,7 @@
         <w:ind w:right="105"/>
         <w:rPr>
           <w:b w:val="0"/>
-          <w:sz w:val="24"/>
+          <w:sz w:val="28"/>
         </w:rPr>
       </w:pPr>
       <w:r>
@@ -231,6 +231,27 @@
           <w:tab w:val="left" w:pos="3600"/>
           <w:tab w:val="left" w:pos="6435"/>
         </w:tabs>
+        <w:ind w:right="105"/>
+        <w:rPr>
+          <w:b w:val="0"/>
+          <w:sz w:val="24"/>
+        </w:rPr>
+      </w:pPr>
+      <w:r>
+        <w:rPr>
+          <w:b w:val="0"/>
+          <w:sz w:val="24"/>
+        </w:rPr>
+        <w:t>Claudio Pereira de Sousa Filho</w:t>
+      </w:r>
+    </w:p>
+    <w:p>
+      <w:pPr>
+        <w:pStyle w:val="Ttulo0"/>
+        <w:tabs>
+          <w:tab w:val="left" w:pos="3600"/>
+          <w:tab w:val="left" w:pos="6435"/>
+        </w:tabs>
         <w:spacing w:before="0"/>
         <w:ind w:right="105"/>
         <w:rPr>
@@ -370,6 +391,7 @@
           <w:b w:val="0"/>
           <w:sz w:val="28"/>
         </w:rPr>
+        <w:lastRenderedPageBreak/>
         <w:t>Anápolis – GO</w:t>
       </w:r>
     </w:p>
@@ -732,7 +754,30 @@
                 <w:sz w:val="20"/>
                 <w:szCs w:val="20"/>
               </w:rPr>
-              <w:t>Wanderson Inácio dos Santos</w:t>
+              <w:t>Wanderson Inácio</w:t>
+            </w:r>
+            <w:bookmarkStart w:id="0" w:name="_GoBack"/>
+            <w:bookmarkEnd w:id="0"/>
+          </w:p>
+          <w:p>
+            <w:pPr>
+              <w:pStyle w:val="Tabela1"/>
+              <w:ind w:right="105"/>
+              <w:rPr>
+                <w:rFonts w:asciiTheme="minorHAnsi" w:hAnsiTheme="minorHAnsi"/>
+                <w:b w:val="0"/>
+                <w:sz w:val="20"/>
+                <w:szCs w:val="20"/>
+              </w:rPr>
+            </w:pPr>
+            <w:r>
+              <w:rPr>
+                <w:rFonts w:asciiTheme="minorHAnsi" w:hAnsiTheme="minorHAnsi"/>
+                <w:b w:val="0"/>
+                <w:sz w:val="20"/>
+                <w:szCs w:val="20"/>
+              </w:rPr>
+              <w:t>Claudio Pereira</w:t>
             </w:r>
           </w:p>
         </w:tc>
@@ -923,14 +968,7 @@
                 <w:sz w:val="20"/>
                 <w:szCs w:val="20"/>
               </w:rPr>
-              <w:t xml:space="preserve">UC </w:t>
-            </w:r>
-            <w:r>
-              <w:rPr>
-                <w:sz w:val="20"/>
-                <w:szCs w:val="20"/>
-              </w:rPr>
-              <w:t>que faz referência</w:t>
+              <w:t>UC que faz referência</w:t>
             </w:r>
           </w:p>
         </w:tc>
@@ -1152,39 +1190,7 @@
                 <w:sz w:val="20"/>
                 <w:szCs w:val="20"/>
               </w:rPr>
-              <w:t>Os usuários só poderão realizar suas funcionalidades se estiver</w:t>
-            </w:r>
-            <w:r>
-              <w:rPr>
-                <w:b w:val="0"/>
-                <w:sz w:val="20"/>
-                <w:szCs w:val="20"/>
-              </w:rPr>
-              <w:t>em</w:t>
-            </w:r>
-            <w:r>
-              <w:rPr>
-                <w:b w:val="0"/>
-                <w:sz w:val="20"/>
-                <w:szCs w:val="20"/>
-              </w:rPr>
-              <w:t xml:space="preserve"> logado </w:t>
-            </w:r>
-            <w:r>
-              <w:rPr>
-                <w:b w:val="0"/>
-                <w:sz w:val="20"/>
-                <w:szCs w:val="20"/>
-              </w:rPr>
-              <w:t>com o</w:t>
-            </w:r>
-            <w:r>
-              <w:rPr>
-                <w:b w:val="0"/>
-                <w:sz w:val="20"/>
-                <w:szCs w:val="20"/>
-              </w:rPr>
-              <w:t xml:space="preserve"> sistema.</w:t>
+              <w:t>Os usuários só poderão realizar suas funcionalidades se estiverem logado com o sistema.</w:t>
             </w:r>
           </w:p>
         </w:tc>
@@ -1544,23 +1550,7 @@
                 <w:sz w:val="20"/>
                 <w:szCs w:val="20"/>
               </w:rPr>
-              <w:t>D</w:t>
-            </w:r>
-            <w:r>
-              <w:rPr>
-                <w:b w:val="0"/>
-                <w:sz w:val="20"/>
-                <w:szCs w:val="20"/>
-              </w:rPr>
-              <w:t>everá possuir pelo menos um curso ca</w:t>
-            </w:r>
-            <w:r>
-              <w:rPr>
-                <w:b w:val="0"/>
-                <w:sz w:val="20"/>
-                <w:szCs w:val="20"/>
-              </w:rPr>
-              <w:t>dastrado no sistema para realizar o cadastro de disciplinas.</w:t>
+              <w:t>Deverá possuir pelo menos um curso cadastrado no sistema para realizar o cadastro de disciplinas.</w:t>
             </w:r>
           </w:p>
         </w:tc>
@@ -1755,8 +1745,6 @@
           <w:b/>
         </w:rPr>
       </w:pPr>
-      <w:bookmarkStart w:id="0" w:name="_GoBack"/>
-      <w:bookmarkEnd w:id="0"/>
     </w:p>
     <w:sectPr>
       <w:headerReference w:type="default" r:id="rId9"/>
@@ -1897,7 +1885,7 @@
             <w:noProof/>
             <w:szCs w:val="24"/>
           </w:rPr>
-          <w:t>3</w:t>
+          <w:t>2</w:t>
         </w:r>
         <w:r>
           <w:rPr>
@@ -1975,14 +1963,7 @@
         <w:rFonts w:ascii="Arial" w:hAnsi="Arial" w:cs="Arial"/>
         <w:szCs w:val="24"/>
       </w:rPr>
-      <w:t>Academicci</w:t>
-    </w:r>
-    <w:r>
-      <w:rPr>
-        <w:rFonts w:ascii="Arial" w:hAnsi="Arial" w:cs="Arial"/>
-        <w:szCs w:val="24"/>
-      </w:rPr>
-      <w:t xml:space="preserve">                                                               </w:t>
+      <w:t xml:space="preserve">Academicci                                                               </w:t>
     </w:r>
     <w:r>
       <w:rPr>
@@ -3380,7 +3361,7 @@
 </file>
 
 <file path=customXml/itemProps2.xml><?xml version="1.0" encoding="utf-8"?>
-<ds:datastoreItem xmlns:ds="http://schemas.openxmlformats.org/officeDocument/2006/customXml" ds:itemID="{276C509F-4D9A-4AEB-A55D-E824FB70713C}">
+<ds:datastoreItem xmlns:ds="http://schemas.openxmlformats.org/officeDocument/2006/customXml" ds:itemID="{72C1CC85-C262-4BF5-92CF-5DE2279E5C66}">
   <ds:schemaRefs>
     <ds:schemaRef ds:uri="http://schemas.openxmlformats.org/officeDocument/2006/bibliography"/>
   </ds:schemaRefs>

</xml_diff>